<commit_message>
Modified mock-up and technical report
</commit_message>
<xml_diff>
--- a/docs/TechnicalReport.docx
+++ b/docs/TechnicalReport.docx
@@ -714,7 +714,7 @@
           <w:shd w:val="clear" w:color="auto" w:fill="FFFFFF"/>
           <w:lang w:eastAsia="ro-RO"/>
         </w:rPr>
-        <w:t xml:space="preserve">/locations/restaurants </w:t>
+        <w:t>/locations/restaurants(?searchtext=”italian”)</w:t>
       </w:r>
     </w:p>
     <w:p>
@@ -744,7 +744,7 @@
           <w:shd w:val="clear" w:color="auto" w:fill="FFFFFF"/>
           <w:lang w:eastAsia="ro-RO"/>
         </w:rPr>
-        <w:t>/locations/hotels</w:t>
+        <w:t>/locations/hotels(?searchtext=”delux”)</w:t>
       </w:r>
     </w:p>
     <w:p>
@@ -774,7 +774,7 @@
           <w:shd w:val="clear" w:color="auto" w:fill="FFFFFF"/>
           <w:lang w:eastAsia="ro-RO"/>
         </w:rPr>
-        <w:t>/locations/museums</w:t>
+        <w:t>/locations/museums(?searchtext=”Picasso”)</w:t>
       </w:r>
     </w:p>
     <w:p>
@@ -804,7 +804,7 @@
           <w:shd w:val="clear" w:color="auto" w:fill="FFFFFF"/>
           <w:lang w:eastAsia="ro-RO"/>
         </w:rPr>
-        <w:t>/locations/hospitals</w:t>
+        <w:t>/locations/hospitals(?searchtext=”emergency”)</w:t>
       </w:r>
     </w:p>
     <w:p>
@@ -834,7 +834,7 @@
           <w:shd w:val="clear" w:color="auto" w:fill="FFFFFF"/>
           <w:lang w:eastAsia="ro-RO"/>
         </w:rPr>
-        <w:t>/locations/shops</w:t>
+        <w:t>/locations/shops(?searchtext=”antique”)</w:t>
       </w:r>
     </w:p>
     <w:p>
@@ -1411,7 +1411,39 @@
           <w:lang w:eastAsia="ro-RO"/>
         </w:rPr>
         <w:tab/>
-        <w:t>Query examples using dbpedia enpoint for retrieving different points of interest:</w:t>
+        <w:t>Query examples using dbpedia enpoint for retrieving different points of interest</w:t>
+      </w:r>
+      <w:r>
+        <w:rPr>
+          <w:rFonts w:ascii="Arial" w:eastAsia="Times New Roman" w:hAnsi="Arial" w:cs="Arial"/>
+          <w:color w:val="333333"/>
+          <w:sz w:val="26"/>
+          <w:szCs w:val="26"/>
+          <w:vertAlign w:val="superscript"/>
+          <w:lang w:eastAsia="ro-RO"/>
+        </w:rPr>
+        <w:t>5,6</w:t>
+      </w:r>
+      <w:r>
+        <w:rPr>
+          <w:rFonts w:ascii="Arial" w:eastAsia="Times New Roman" w:hAnsi="Arial" w:cs="Arial"/>
+          <w:color w:val="333333"/>
+          <w:sz w:val="26"/>
+          <w:szCs w:val="26"/>
+          <w:vertAlign w:val="superscript"/>
+          <w:lang w:eastAsia="ro-RO"/>
+        </w:rPr>
+        <w:t>,7</w:t>
+      </w:r>
+      <w:r>
+        <w:rPr>
+          <w:rFonts w:ascii="Arial" w:eastAsia="Times New Roman" w:hAnsi="Arial" w:cs="Arial"/>
+          <w:color w:val="333333"/>
+          <w:sz w:val="26"/>
+          <w:szCs w:val="26"/>
+          <w:lang w:eastAsia="ro-RO"/>
+        </w:rPr>
+        <w:t>:</w:t>
       </w:r>
     </w:p>
     <w:p>
@@ -2642,9 +2674,6 @@
     </w:p>
     <w:p>
       <w:pPr>
-        <w:spacing w:after="0" w:line="240" w:lineRule="auto"/>
-        <w:ind w:firstLine="700"/>
-        <w:jc w:val="both"/>
         <w:rPr>
           <w:rFonts w:ascii="Arial" w:eastAsia="Times New Roman" w:hAnsi="Arial" w:cs="Arial"/>
           <w:b/>
@@ -2661,25 +2690,25 @@
           <w:szCs w:val="28"/>
           <w:lang w:eastAsia="ro-RO"/>
         </w:rPr>
-        <w:t>3.      </w:t>
-      </w:r>
-      <w:r>
+        <w:br w:type="page"/>
+      </w:r>
+      <w:bookmarkStart w:id="0" w:name="_GoBack"/>
+      <w:bookmarkEnd w:id="0"/>
+    </w:p>
+    <w:p>
+      <w:pPr>
+        <w:spacing w:after="0" w:line="240" w:lineRule="auto"/>
+        <w:ind w:firstLine="700"/>
+        <w:jc w:val="both"/>
         <w:rPr>
           <w:rFonts w:ascii="Arial" w:eastAsia="Times New Roman" w:hAnsi="Arial" w:cs="Arial"/>
           <w:b/>
           <w:sz w:val="28"/>
           <w:szCs w:val="28"/>
-          <w:shd w:val="clear" w:color="auto" w:fill="FFFFFF"/>
-          <w:lang w:eastAsia="ro-RO"/>
-        </w:rPr>
-        <w:t>Bibliography</w:t>
-      </w:r>
-    </w:p>
-    <w:p>
-      <w:pPr>
-        <w:spacing w:after="0" w:line="240" w:lineRule="auto"/>
-        <w:ind w:firstLine="700"/>
-        <w:jc w:val="both"/>
+          <w:lang w:eastAsia="ro-RO"/>
+        </w:rPr>
+      </w:pPr>
+      <w:r>
         <w:rPr>
           <w:rFonts w:ascii="Arial" w:eastAsia="Times New Roman" w:hAnsi="Arial" w:cs="Arial"/>
           <w:b/>
@@ -2687,40 +2716,52 @@
           <w:szCs w:val="28"/>
           <w:lang w:eastAsia="ro-RO"/>
         </w:rPr>
-      </w:pPr>
-    </w:p>
-    <w:p>
-      <w:pPr>
-        <w:spacing w:after="0" w:line="240" w:lineRule="auto"/>
-        <w:ind w:firstLine="700"/>
-        <w:jc w:val="both"/>
+        <w:lastRenderedPageBreak/>
+        <w:t>3.      </w:t>
+      </w:r>
+      <w:r>
         <w:rPr>
           <w:rFonts w:ascii="Arial" w:eastAsia="Times New Roman" w:hAnsi="Arial" w:cs="Arial"/>
           <w:b/>
           <w:sz w:val="28"/>
           <w:szCs w:val="28"/>
-          <w:lang w:eastAsia="ro-RO"/>
-        </w:rPr>
-      </w:pPr>
-      <w:r>
-        <w:rPr>
-          <w:rFonts w:ascii="Arial" w:eastAsia="Times New Roman" w:hAnsi="Arial" w:cs="Arial"/>
-          <w:sz w:val="26"/>
-          <w:szCs w:val="26"/>
-          <w:shd w:val="clear" w:color="auto" w:fill="FFFFFF"/>
-          <w:lang w:eastAsia="ro-RO"/>
-        </w:rPr>
-        <w:t>1.</w:t>
-      </w:r>
-      <w:r>
-        <w:rPr>
-          <w:rFonts w:ascii="Arial" w:eastAsia="Times New Roman" w:hAnsi="Arial" w:cs="Arial"/>
-          <w:sz w:val="26"/>
-          <w:szCs w:val="26"/>
-          <w:lang w:eastAsia="ro-RO"/>
-        </w:rPr>
-        <w:t xml:space="preserve"> </w:t>
-      </w:r>
+          <w:shd w:val="clear" w:color="auto" w:fill="FFFFFF"/>
+          <w:lang w:eastAsia="ro-RO"/>
+        </w:rPr>
+        <w:t>Bibliography</w:t>
+      </w:r>
+    </w:p>
+    <w:p>
+      <w:pPr>
+        <w:spacing w:after="0" w:line="240" w:lineRule="auto"/>
+        <w:ind w:firstLine="700"/>
+        <w:jc w:val="both"/>
+        <w:rPr>
+          <w:rFonts w:ascii="Arial" w:eastAsia="Times New Roman" w:hAnsi="Arial" w:cs="Arial"/>
+          <w:b/>
+          <w:sz w:val="28"/>
+          <w:szCs w:val="28"/>
+          <w:lang w:eastAsia="ro-RO"/>
+        </w:rPr>
+      </w:pPr>
+    </w:p>
+    <w:p>
+      <w:pPr>
+        <w:pStyle w:val="ListParagraph"/>
+        <w:numPr>
+          <w:ilvl w:val="0"/>
+          <w:numId w:val="6"/>
+        </w:numPr>
+        <w:spacing w:after="0" w:line="240" w:lineRule="auto"/>
+        <w:jc w:val="both"/>
+        <w:rPr>
+          <w:rFonts w:ascii="Arial" w:eastAsia="Times New Roman" w:hAnsi="Arial" w:cs="Arial"/>
+          <w:b/>
+          <w:sz w:val="28"/>
+          <w:szCs w:val="28"/>
+          <w:lang w:eastAsia="ro-RO"/>
+        </w:rPr>
+      </w:pPr>
       <w:r>
         <w:rPr>
           <w:rFonts w:ascii="Arial" w:eastAsia="Times New Roman" w:hAnsi="Arial" w:cs="Arial"/>
@@ -2734,26 +2775,20 @@
     </w:p>
     <w:p>
       <w:pPr>
-        <w:spacing w:after="0" w:line="240" w:lineRule="auto"/>
-        <w:ind w:left="700"/>
-        <w:jc w:val="both"/>
-        <w:rPr>
-          <w:rFonts w:ascii="Arial" w:eastAsia="Times New Roman" w:hAnsi="Arial" w:cs="Arial"/>
-          <w:sz w:val="26"/>
-          <w:szCs w:val="26"/>
-          <w:lang w:eastAsia="ro-RO"/>
-        </w:rPr>
-      </w:pPr>
-      <w:r>
-        <w:rPr>
-          <w:rFonts w:ascii="Arial" w:eastAsia="Times New Roman" w:hAnsi="Arial" w:cs="Arial"/>
-          <w:sz w:val="26"/>
-          <w:szCs w:val="26"/>
-          <w:shd w:val="clear" w:color="auto" w:fill="FFFFFF"/>
-          <w:lang w:eastAsia="ro-RO"/>
-        </w:rPr>
-        <w:t>2.</w:t>
-      </w:r>
+        <w:pStyle w:val="ListParagraph"/>
+        <w:numPr>
+          <w:ilvl w:val="0"/>
+          <w:numId w:val="6"/>
+        </w:numPr>
+        <w:spacing w:after="0" w:line="240" w:lineRule="auto"/>
+        <w:jc w:val="both"/>
+        <w:rPr>
+          <w:rFonts w:ascii="Arial" w:eastAsia="Times New Roman" w:hAnsi="Arial" w:cs="Arial"/>
+          <w:sz w:val="26"/>
+          <w:szCs w:val="26"/>
+          <w:lang w:eastAsia="ro-RO"/>
+        </w:rPr>
+      </w:pPr>
       <w:hyperlink r:id="rId12" w:history="1">
         <w:r>
           <w:rPr>
@@ -2768,26 +2803,20 @@
     </w:p>
     <w:p>
       <w:pPr>
-        <w:spacing w:after="0" w:line="240" w:lineRule="auto"/>
-        <w:ind w:left="700"/>
-        <w:jc w:val="both"/>
-        <w:rPr>
-          <w:rFonts w:ascii="Arial" w:eastAsia="Times New Roman" w:hAnsi="Arial" w:cs="Arial"/>
-          <w:sz w:val="26"/>
-          <w:szCs w:val="26"/>
-          <w:lang w:eastAsia="ro-RO"/>
-        </w:rPr>
-      </w:pPr>
-      <w:r>
-        <w:rPr>
-          <w:rFonts w:ascii="Arial" w:eastAsia="Times New Roman" w:hAnsi="Arial" w:cs="Arial"/>
-          <w:sz w:val="26"/>
-          <w:szCs w:val="26"/>
-          <w:shd w:val="clear" w:color="auto" w:fill="FFFFFF"/>
-          <w:lang w:eastAsia="ro-RO"/>
-        </w:rPr>
-        <w:t xml:space="preserve">3. </w:t>
-      </w:r>
+        <w:pStyle w:val="ListParagraph"/>
+        <w:numPr>
+          <w:ilvl w:val="0"/>
+          <w:numId w:val="6"/>
+        </w:numPr>
+        <w:spacing w:after="0" w:line="240" w:lineRule="auto"/>
+        <w:jc w:val="both"/>
+        <w:rPr>
+          <w:rFonts w:ascii="Arial" w:eastAsia="Times New Roman" w:hAnsi="Arial" w:cs="Arial"/>
+          <w:sz w:val="26"/>
+          <w:szCs w:val="26"/>
+          <w:lang w:eastAsia="ro-RO"/>
+        </w:rPr>
+      </w:pPr>
       <w:hyperlink r:id="rId13" w:history="1">
         <w:r>
           <w:rPr>
@@ -2796,77 +2825,127 @@
             <w:szCs w:val="26"/>
             <w:lang w:eastAsia="ro-RO"/>
           </w:rPr>
-          <w:t>https://brightstardb.readthedoc</w:t>
+          <w:t>https://brightstardb.readthedocs.org/en/latest/Concepts/</w:t>
         </w:r>
-        <w:bookmarkStart w:id="0" w:name="_GoBack"/>
-        <w:bookmarkEnd w:id="0"/>
+      </w:hyperlink>
+    </w:p>
+    <w:p>
+      <w:pPr>
+        <w:pStyle w:val="ListParagraph"/>
+        <w:numPr>
+          <w:ilvl w:val="0"/>
+          <w:numId w:val="6"/>
+        </w:numPr>
+        <w:spacing w:after="0" w:line="240" w:lineRule="auto"/>
+        <w:jc w:val="both"/>
+        <w:rPr>
+          <w:rFonts w:ascii="Arial" w:eastAsia="Times New Roman" w:hAnsi="Arial" w:cs="Arial"/>
+          <w:sz w:val="26"/>
+          <w:szCs w:val="26"/>
+          <w:lang w:eastAsia="ro-RO"/>
+        </w:rPr>
+      </w:pPr>
+      <w:hyperlink r:id="rId14" w:anchor="rdf-client-api" w:history="1">
         <w:r>
           <w:rPr>
+            <w:rStyle w:val="Hyperlink"/>
             <w:rFonts w:ascii="Arial" w:eastAsia="Times New Roman" w:hAnsi="Arial" w:cs="Arial"/>
             <w:sz w:val="26"/>
             <w:szCs w:val="26"/>
+            <w:shd w:val="clear" w:color="auto" w:fill="FFFFFF"/>
             <w:lang w:eastAsia="ro-RO"/>
           </w:rPr>
-          <w:t>s.org/en/latest/Concepts/</w:t>
+          <w:t>https://brightstardb.readthedocs.org/en/latest/RDF_Client_API/#rdf-client-api</w:t>
         </w:r>
       </w:hyperlink>
     </w:p>
     <w:p>
       <w:pPr>
-        <w:spacing w:after="0" w:line="240" w:lineRule="auto"/>
-        <w:ind w:left="700"/>
-        <w:jc w:val="both"/>
-        <w:rPr>
-          <w:rFonts w:ascii="Arial" w:eastAsia="Times New Roman" w:hAnsi="Arial" w:cs="Arial"/>
-          <w:sz w:val="26"/>
-          <w:szCs w:val="26"/>
-          <w:lang w:eastAsia="ro-RO"/>
-        </w:rPr>
-      </w:pPr>
-      <w:r>
-        <w:rPr>
-          <w:rFonts w:ascii="Arial" w:eastAsia="Times New Roman" w:hAnsi="Arial" w:cs="Arial"/>
-          <w:sz w:val="26"/>
-          <w:szCs w:val="26"/>
-          <w:shd w:val="clear" w:color="auto" w:fill="FFFFFF"/>
-          <w:lang w:eastAsia="ro-RO"/>
-        </w:rPr>
-        <w:t>4.</w:t>
-      </w:r>
-      <w:r>
-        <w:rPr>
-          <w:rFonts w:ascii="Arial" w:eastAsia="Times New Roman" w:hAnsi="Arial" w:cs="Arial"/>
-          <w:sz w:val="26"/>
-          <w:szCs w:val="26"/>
-          <w:shd w:val="clear" w:color="auto" w:fill="FFFFFF"/>
-          <w:lang w:eastAsia="ro-RO"/>
-        </w:rPr>
-        <w:t xml:space="preserve"> </w:t>
-      </w:r>
-      <w:r>
-        <w:rPr>
-          <w:rFonts w:ascii="Arial" w:eastAsia="Times New Roman" w:hAnsi="Arial" w:cs="Arial"/>
-          <w:sz w:val="26"/>
-          <w:szCs w:val="26"/>
-          <w:shd w:val="clear" w:color="auto" w:fill="FFFFFF"/>
-          <w:lang w:eastAsia="ro-RO"/>
-        </w:rPr>
-        <w:t>https://brightstardb.readthedocs.org/en/latest/RDF_Client_API/#rdf-client-api</w:t>
-      </w:r>
-    </w:p>
-    <w:p>
-      <w:pPr>
-        <w:ind w:left="708"/>
+        <w:pStyle w:val="ListParagraph"/>
+        <w:numPr>
+          <w:ilvl w:val="0"/>
+          <w:numId w:val="6"/>
+        </w:numPr>
+        <w:spacing w:after="0" w:line="240" w:lineRule="auto"/>
+        <w:jc w:val="both"/>
+        <w:rPr>
+          <w:rFonts w:ascii="Arial" w:eastAsia="Times New Roman" w:hAnsi="Arial" w:cs="Arial"/>
+          <w:sz w:val="26"/>
+          <w:szCs w:val="26"/>
+          <w:lang w:eastAsia="ro-RO"/>
+        </w:rPr>
+      </w:pPr>
+      <w:r>
+        <w:rPr>
+          <w:rFonts w:ascii="Arial" w:eastAsia="Times New Roman" w:hAnsi="Arial" w:cs="Arial"/>
+          <w:sz w:val="26"/>
+          <w:szCs w:val="26"/>
+          <w:lang w:eastAsia="ro-RO"/>
+        </w:rPr>
+        <w:t>http://www.w3.org/2009/Talks/0615-qbe/</w:t>
+      </w:r>
+    </w:p>
+    <w:p>
+      <w:pPr>
+        <w:pStyle w:val="ListParagraph"/>
+        <w:numPr>
+          <w:ilvl w:val="0"/>
+          <w:numId w:val="6"/>
+        </w:numPr>
+        <w:spacing w:after="0" w:line="240" w:lineRule="auto"/>
+        <w:jc w:val="both"/>
+        <w:rPr>
+          <w:rStyle w:val="apple-converted-space"/>
+          <w:rFonts w:ascii="Arial" w:eastAsia="Times New Roman" w:hAnsi="Arial" w:cs="Arial"/>
+          <w:sz w:val="26"/>
+          <w:szCs w:val="26"/>
+          <w:lang w:eastAsia="ro-RO"/>
+        </w:rPr>
+      </w:pPr>
+      <w:hyperlink r:id="rId15" w:history="1">
+        <w:bookmarkStart w:id="1" w:name="_Ref436845660"/>
+        <w:r>
+          <w:rPr>
+            <w:rStyle w:val="Hyperlink"/>
+            <w:rFonts w:ascii="Arial" w:hAnsi="Arial" w:cs="Arial"/>
+            <w:color w:val="auto"/>
+            <w:sz w:val="24"/>
+            <w:szCs w:val="24"/>
+            <w:u w:val="none"/>
+            <w:shd w:val="clear" w:color="auto" w:fill="FFFFFF"/>
+          </w:rPr>
+          <w:t>http://notes.3kbo.com/sparql-geolocation</w:t>
+        </w:r>
+        <w:bookmarkEnd w:id="1"/>
+      </w:hyperlink>
+    </w:p>
+    <w:p>
+      <w:pPr>
+        <w:pStyle w:val="ListParagraph"/>
+        <w:numPr>
+          <w:ilvl w:val="0"/>
+          <w:numId w:val="6"/>
+        </w:numPr>
+        <w:spacing w:line="240" w:lineRule="auto"/>
         <w:jc w:val="both"/>
         <w:rPr>
           <w:rStyle w:val="apple-converted-space"/>
           <w:rFonts w:ascii="Arial" w:hAnsi="Arial" w:cs="Arial"/>
-          <w:color w:val="333333"/>
           <w:sz w:val="24"/>
           <w:szCs w:val="24"/>
           <w:shd w:val="clear" w:color="auto" w:fill="FFFFFF"/>
         </w:rPr>
       </w:pPr>
+      <w:r>
+        <w:rPr>
+          <w:rStyle w:val="apple-converted-space"/>
+          <w:rFonts w:ascii="Arial" w:hAnsi="Arial" w:cs="Arial"/>
+          <w:sz w:val="24"/>
+          <w:szCs w:val="24"/>
+          <w:shd w:val="clear" w:color="auto" w:fill="FFFFFF"/>
+        </w:rPr>
+        <w:t>http://forge.taotesting.com/attachments/download/563/dbpedia-sparql-examples.pdf</w:t>
+      </w:r>
     </w:p>
     <w:sectPr>
       <w:pgSz w:w="11906" w:h="16838"/>
@@ -3179,6 +3258,121 @@
     </w:lvl>
   </w:abstractNum>
   <w:abstractNum w:abstractNumId="2">
+    <w:nsid w:val="440B1E66"/>
+    <w:multiLevelType w:val="hybridMultilevel"/>
+    <w:tmpl w:val="5D46AB82"/>
+    <w:lvl w:ilvl="0" w:tplc="00DEA102">
+      <w:start w:val="1"/>
+      <w:numFmt w:val="decimal"/>
+      <w:lvlText w:val="%1."/>
+      <w:lvlJc w:val="left"/>
+      <w:pPr>
+        <w:ind w:left="720" w:hanging="360"/>
+      </w:pPr>
+      <w:rPr>
+        <w:rFonts w:hint="default"/>
+        <w:b w:val="0"/>
+        <w:sz w:val="26"/>
+      </w:rPr>
+    </w:lvl>
+    <w:lvl w:ilvl="1" w:tplc="04090003" w:tentative="1">
+      <w:start w:val="1"/>
+      <w:numFmt w:val="bullet"/>
+      <w:lvlText w:val="o"/>
+      <w:lvlJc w:val="left"/>
+      <w:pPr>
+        <w:ind w:left="1440" w:hanging="360"/>
+      </w:pPr>
+      <w:rPr>
+        <w:rFonts w:ascii="Courier New" w:hAnsi="Courier New" w:cs="Courier New" w:hint="default"/>
+      </w:rPr>
+    </w:lvl>
+    <w:lvl w:ilvl="2" w:tplc="04090005" w:tentative="1">
+      <w:start w:val="1"/>
+      <w:numFmt w:val="bullet"/>
+      <w:lvlText w:val=""/>
+      <w:lvlJc w:val="left"/>
+      <w:pPr>
+        <w:ind w:left="2160" w:hanging="360"/>
+      </w:pPr>
+      <w:rPr>
+        <w:rFonts w:ascii="Wingdings" w:hAnsi="Wingdings" w:hint="default"/>
+      </w:rPr>
+    </w:lvl>
+    <w:lvl w:ilvl="3" w:tplc="04090001" w:tentative="1">
+      <w:start w:val="1"/>
+      <w:numFmt w:val="bullet"/>
+      <w:lvlText w:val=""/>
+      <w:lvlJc w:val="left"/>
+      <w:pPr>
+        <w:ind w:left="2880" w:hanging="360"/>
+      </w:pPr>
+      <w:rPr>
+        <w:rFonts w:ascii="Symbol" w:hAnsi="Symbol" w:hint="default"/>
+      </w:rPr>
+    </w:lvl>
+    <w:lvl w:ilvl="4" w:tplc="04090003" w:tentative="1">
+      <w:start w:val="1"/>
+      <w:numFmt w:val="bullet"/>
+      <w:lvlText w:val="o"/>
+      <w:lvlJc w:val="left"/>
+      <w:pPr>
+        <w:ind w:left="3600" w:hanging="360"/>
+      </w:pPr>
+      <w:rPr>
+        <w:rFonts w:ascii="Courier New" w:hAnsi="Courier New" w:cs="Courier New" w:hint="default"/>
+      </w:rPr>
+    </w:lvl>
+    <w:lvl w:ilvl="5" w:tplc="04090005" w:tentative="1">
+      <w:start w:val="1"/>
+      <w:numFmt w:val="bullet"/>
+      <w:lvlText w:val=""/>
+      <w:lvlJc w:val="left"/>
+      <w:pPr>
+        <w:ind w:left="4320" w:hanging="360"/>
+      </w:pPr>
+      <w:rPr>
+        <w:rFonts w:ascii="Wingdings" w:hAnsi="Wingdings" w:hint="default"/>
+      </w:rPr>
+    </w:lvl>
+    <w:lvl w:ilvl="6" w:tplc="04090001" w:tentative="1">
+      <w:start w:val="1"/>
+      <w:numFmt w:val="bullet"/>
+      <w:lvlText w:val=""/>
+      <w:lvlJc w:val="left"/>
+      <w:pPr>
+        <w:ind w:left="5040" w:hanging="360"/>
+      </w:pPr>
+      <w:rPr>
+        <w:rFonts w:ascii="Symbol" w:hAnsi="Symbol" w:hint="default"/>
+      </w:rPr>
+    </w:lvl>
+    <w:lvl w:ilvl="7" w:tplc="04090003" w:tentative="1">
+      <w:start w:val="1"/>
+      <w:numFmt w:val="bullet"/>
+      <w:lvlText w:val="o"/>
+      <w:lvlJc w:val="left"/>
+      <w:pPr>
+        <w:ind w:left="5760" w:hanging="360"/>
+      </w:pPr>
+      <w:rPr>
+        <w:rFonts w:ascii="Courier New" w:hAnsi="Courier New" w:cs="Courier New" w:hint="default"/>
+      </w:rPr>
+    </w:lvl>
+    <w:lvl w:ilvl="8" w:tplc="04090005" w:tentative="1">
+      <w:start w:val="1"/>
+      <w:numFmt w:val="bullet"/>
+      <w:lvlText w:val=""/>
+      <w:lvlJc w:val="left"/>
+      <w:pPr>
+        <w:ind w:left="6480" w:hanging="360"/>
+      </w:pPr>
+      <w:rPr>
+        <w:rFonts w:ascii="Wingdings" w:hAnsi="Wingdings" w:hint="default"/>
+      </w:rPr>
+    </w:lvl>
+  </w:abstractNum>
+  <w:abstractNum w:abstractNumId="3">
     <w:nsid w:val="47E44B9E"/>
     <w:multiLevelType w:val="multilevel"/>
     <w:tmpl w:val="B35EC79C"/>
@@ -3299,7 +3493,7 @@
       </w:rPr>
     </w:lvl>
   </w:abstractNum>
-  <w:abstractNum w:abstractNumId="3">
+  <w:abstractNum w:abstractNumId="4">
     <w:nsid w:val="4AA42D7B"/>
     <w:multiLevelType w:val="multilevel"/>
     <w:tmpl w:val="EACA0940"/>
@@ -3448,7 +3642,98 @@
       </w:rPr>
     </w:lvl>
   </w:abstractNum>
-  <w:abstractNum w:abstractNumId="4">
+  <w:abstractNum w:abstractNumId="5">
+    <w:nsid w:val="59845BDF"/>
+    <w:multiLevelType w:val="hybridMultilevel"/>
+    <w:tmpl w:val="6284CD46"/>
+    <w:lvl w:ilvl="0" w:tplc="00DEA102">
+      <w:start w:val="1"/>
+      <w:numFmt w:val="decimal"/>
+      <w:lvlText w:val="%1."/>
+      <w:lvlJc w:val="left"/>
+      <w:pPr>
+        <w:ind w:left="1060" w:hanging="360"/>
+      </w:pPr>
+      <w:rPr>
+        <w:rFonts w:hint="default"/>
+        <w:b w:val="0"/>
+        <w:sz w:val="26"/>
+      </w:rPr>
+    </w:lvl>
+    <w:lvl w:ilvl="1" w:tplc="04090019" w:tentative="1">
+      <w:start w:val="1"/>
+      <w:numFmt w:val="lowerLetter"/>
+      <w:lvlText w:val="%2."/>
+      <w:lvlJc w:val="left"/>
+      <w:pPr>
+        <w:ind w:left="1780" w:hanging="360"/>
+      </w:pPr>
+    </w:lvl>
+    <w:lvl w:ilvl="2" w:tplc="0409001B" w:tentative="1">
+      <w:start w:val="1"/>
+      <w:numFmt w:val="lowerRoman"/>
+      <w:lvlText w:val="%3."/>
+      <w:lvlJc w:val="right"/>
+      <w:pPr>
+        <w:ind w:left="2500" w:hanging="180"/>
+      </w:pPr>
+    </w:lvl>
+    <w:lvl w:ilvl="3" w:tplc="0409000F" w:tentative="1">
+      <w:start w:val="1"/>
+      <w:numFmt w:val="decimal"/>
+      <w:lvlText w:val="%4."/>
+      <w:lvlJc w:val="left"/>
+      <w:pPr>
+        <w:ind w:left="3220" w:hanging="360"/>
+      </w:pPr>
+    </w:lvl>
+    <w:lvl w:ilvl="4" w:tplc="04090019" w:tentative="1">
+      <w:start w:val="1"/>
+      <w:numFmt w:val="lowerLetter"/>
+      <w:lvlText w:val="%5."/>
+      <w:lvlJc w:val="left"/>
+      <w:pPr>
+        <w:ind w:left="3940" w:hanging="360"/>
+      </w:pPr>
+    </w:lvl>
+    <w:lvl w:ilvl="5" w:tplc="0409001B" w:tentative="1">
+      <w:start w:val="1"/>
+      <w:numFmt w:val="lowerRoman"/>
+      <w:lvlText w:val="%6."/>
+      <w:lvlJc w:val="right"/>
+      <w:pPr>
+        <w:ind w:left="4660" w:hanging="180"/>
+      </w:pPr>
+    </w:lvl>
+    <w:lvl w:ilvl="6" w:tplc="0409000F" w:tentative="1">
+      <w:start w:val="1"/>
+      <w:numFmt w:val="decimal"/>
+      <w:lvlText w:val="%7."/>
+      <w:lvlJc w:val="left"/>
+      <w:pPr>
+        <w:ind w:left="5380" w:hanging="360"/>
+      </w:pPr>
+    </w:lvl>
+    <w:lvl w:ilvl="7" w:tplc="04090019" w:tentative="1">
+      <w:start w:val="1"/>
+      <w:numFmt w:val="lowerLetter"/>
+      <w:lvlText w:val="%8."/>
+      <w:lvlJc w:val="left"/>
+      <w:pPr>
+        <w:ind w:left="6100" w:hanging="360"/>
+      </w:pPr>
+    </w:lvl>
+    <w:lvl w:ilvl="8" w:tplc="0409001B" w:tentative="1">
+      <w:start w:val="1"/>
+      <w:numFmt w:val="lowerRoman"/>
+      <w:lvlText w:val="%9."/>
+      <w:lvlJc w:val="right"/>
+      <w:pPr>
+        <w:ind w:left="6820" w:hanging="180"/>
+      </w:pPr>
+    </w:lvl>
+  </w:abstractNum>
+  <w:abstractNum w:abstractNumId="6">
     <w:nsid w:val="66034DF4"/>
     <w:multiLevelType w:val="hybridMultilevel"/>
     <w:tmpl w:val="CA6E8ACE"/>
@@ -3538,19 +3823,25 @@
     </w:lvl>
   </w:abstractNum>
   <w:num w:numId="1">
-    <w:abstractNumId w:val="2"/>
+    <w:abstractNumId w:val="3"/>
   </w:num>
   <w:num w:numId="2">
-    <w:abstractNumId w:val="4"/>
+    <w:abstractNumId w:val="6"/>
   </w:num>
   <w:num w:numId="3">
     <w:abstractNumId w:val="1"/>
   </w:num>
   <w:num w:numId="4">
-    <w:abstractNumId w:val="3"/>
+    <w:abstractNumId w:val="4"/>
   </w:num>
   <w:num w:numId="5">
     <w:abstractNumId w:val="0"/>
+  </w:num>
+  <w:num w:numId="6">
+    <w:abstractNumId w:val="2"/>
+  </w:num>
+  <w:num w:numId="7">
+    <w:abstractNumId w:val="5"/>
   </w:num>
 </w:numbering>
 </file>
@@ -4114,7 +4405,7 @@
 </file>
 
 <file path=customXml/itemProps1.xml><?xml version="1.0" encoding="utf-8"?>
-<ds:datastoreItem xmlns:ds="http://schemas.openxmlformats.org/officeDocument/2006/customXml" ds:itemID="{EDFAC5CD-FE46-47B6-81A8-5B73363F7B35}">
+<ds:datastoreItem xmlns:ds="http://schemas.openxmlformats.org/officeDocument/2006/customXml" ds:itemID="{BE8E80F5-B396-49A9-BFDD-BBA6D8E693B7}">
   <ds:schemaRefs>
     <ds:schemaRef ds:uri="http://schemas.openxmlformats.org/officeDocument/2006/bibliography"/>
   </ds:schemaRefs>

</xml_diff>